<commit_message>
Agregando casos de prueba al documento de especificación
</commit_message>
<xml_diff>
--- a/Desarrollo/SISH/Pruebas/SISH_DECP.docx
+++ b/Desarrollo/SISH/Pruebas/SISH_DECP.docx
@@ -175,7 +175,7 @@
           <w:sz w:val="24"/>
           <w:szCs w:val="24"/>
         </w:rPr>
-        <w:t>Versión 1.0</w:t>
+        <w:t>Versión 1.1</w:t>
       </w:r>
     </w:p>
     <w:p>
@@ -273,6 +273,675 @@
     <w:p>
       <w:pPr>
         <w:spacing w:before="120" w:after="120" w:line="240" w:lineRule="auto"/>
+        <w:rPr>
+          <w:i/>
+          <w:sz w:val="20"/>
+          <w:szCs w:val="20"/>
+        </w:rPr>
+      </w:pPr>
+    </w:p>
+    <w:p>
+      <w:pPr>
+        <w:spacing w:before="120" w:after="120" w:line="240" w:lineRule="auto"/>
+        <w:rPr>
+          <w:i/>
+          <w:sz w:val="20"/>
+          <w:szCs w:val="20"/>
+        </w:rPr>
+      </w:pPr>
+    </w:p>
+    <w:p>
+      <w:pPr>
+        <w:spacing w:before="120" w:after="120" w:line="240" w:lineRule="auto"/>
+        <w:jc w:val="center"/>
+        <w:rPr>
+          <w:rFonts w:ascii="Times New Roman" w:hAnsi="Times New Roman" w:cs="Times New Roman"/>
+          <w:b/>
+          <w:sz w:val="36"/>
+          <w:szCs w:val="20"/>
+        </w:rPr>
+      </w:pPr>
+      <w:r>
+        <w:rPr>
+          <w:rFonts w:ascii="Times New Roman" w:hAnsi="Times New Roman" w:cs="Times New Roman"/>
+          <w:b/>
+          <w:sz w:val="36"/>
+          <w:szCs w:val="20"/>
+        </w:rPr>
+        <w:t>Historial de Versiones</w:t>
+      </w:r>
+    </w:p>
+    <w:tbl>
+      <w:tblPr>
+        <w:tblStyle w:val="Tablaconcuadrcula"/>
+        <w:tblpPr w:leftFromText="141" w:rightFromText="141" w:vertAnchor="text" w:tblpY="-59"/>
+        <w:tblW w:w="0" w:type="auto"/>
+        <w:tblLook w:val="04A0" w:firstRow="1" w:lastRow="0" w:firstColumn="1" w:lastColumn="0" w:noHBand="0" w:noVBand="1"/>
+      </w:tblPr>
+      <w:tblGrid>
+        <w:gridCol w:w="2254"/>
+        <w:gridCol w:w="2255"/>
+        <w:gridCol w:w="2255"/>
+        <w:gridCol w:w="2255"/>
+      </w:tblGrid>
+      <w:tr>
+        <w:tc>
+          <w:tcPr>
+            <w:tcW w:w="2254" w:type="dxa"/>
+          </w:tcPr>
+          <w:p>
+            <w:pPr>
+              <w:spacing w:before="120" w:after="120"/>
+              <w:jc w:val="center"/>
+              <w:rPr>
+                <w:rFonts w:ascii="Times New Roman" w:hAnsi="Times New Roman" w:cs="Times New Roman"/>
+                <w:b/>
+                <w:sz w:val="24"/>
+                <w:szCs w:val="20"/>
+              </w:rPr>
+            </w:pPr>
+            <w:r>
+              <w:rPr>
+                <w:rFonts w:ascii="Times New Roman" w:hAnsi="Times New Roman" w:cs="Times New Roman"/>
+                <w:b/>
+                <w:sz w:val="24"/>
+                <w:szCs w:val="20"/>
+              </w:rPr>
+              <w:t>Fuente</w:t>
+            </w:r>
+          </w:p>
+        </w:tc>
+        <w:tc>
+          <w:tcPr>
+            <w:tcW w:w="2255" w:type="dxa"/>
+          </w:tcPr>
+          <w:p>
+            <w:pPr>
+              <w:spacing w:before="120" w:after="120"/>
+              <w:jc w:val="center"/>
+              <w:rPr>
+                <w:rFonts w:ascii="Times New Roman" w:hAnsi="Times New Roman" w:cs="Times New Roman"/>
+                <w:b/>
+                <w:sz w:val="24"/>
+                <w:szCs w:val="20"/>
+              </w:rPr>
+            </w:pPr>
+            <w:r>
+              <w:rPr>
+                <w:rFonts w:ascii="Times New Roman" w:hAnsi="Times New Roman" w:cs="Times New Roman"/>
+                <w:b/>
+                <w:sz w:val="24"/>
+                <w:szCs w:val="20"/>
+              </w:rPr>
+              <w:t>Historial</w:t>
+            </w:r>
+          </w:p>
+        </w:tc>
+        <w:tc>
+          <w:tcPr>
+            <w:tcW w:w="2255" w:type="dxa"/>
+          </w:tcPr>
+          <w:p>
+            <w:pPr>
+              <w:spacing w:before="120" w:after="120"/>
+              <w:jc w:val="center"/>
+              <w:rPr>
+                <w:rFonts w:ascii="Times New Roman" w:hAnsi="Times New Roman" w:cs="Times New Roman"/>
+                <w:b/>
+                <w:sz w:val="24"/>
+                <w:szCs w:val="20"/>
+              </w:rPr>
+            </w:pPr>
+            <w:r>
+              <w:rPr>
+                <w:rFonts w:ascii="Times New Roman" w:hAnsi="Times New Roman" w:cs="Times New Roman"/>
+                <w:b/>
+                <w:sz w:val="24"/>
+                <w:szCs w:val="20"/>
+              </w:rPr>
+              <w:t>Fecha</w:t>
+            </w:r>
+          </w:p>
+        </w:tc>
+        <w:tc>
+          <w:tcPr>
+            <w:tcW w:w="2255" w:type="dxa"/>
+          </w:tcPr>
+          <w:p>
+            <w:pPr>
+              <w:spacing w:before="120" w:after="120"/>
+              <w:jc w:val="center"/>
+              <w:rPr>
+                <w:rFonts w:ascii="Times New Roman" w:hAnsi="Times New Roman" w:cs="Times New Roman"/>
+                <w:b/>
+                <w:sz w:val="24"/>
+                <w:szCs w:val="20"/>
+              </w:rPr>
+            </w:pPr>
+            <w:r>
+              <w:rPr>
+                <w:rFonts w:ascii="Times New Roman" w:hAnsi="Times New Roman" w:cs="Times New Roman"/>
+                <w:b/>
+                <w:sz w:val="24"/>
+                <w:szCs w:val="20"/>
+              </w:rPr>
+              <w:t>Autor</w:t>
+            </w:r>
+          </w:p>
+        </w:tc>
+      </w:tr>
+      <w:tr>
+        <w:tc>
+          <w:tcPr>
+            <w:tcW w:w="2254" w:type="dxa"/>
+          </w:tcPr>
+          <w:p>
+            <w:pPr>
+              <w:spacing w:before="120" w:after="120"/>
+              <w:jc w:val="center"/>
+              <w:rPr>
+                <w:rFonts w:ascii="Times New Roman" w:hAnsi="Times New Roman" w:cs="Times New Roman"/>
+                <w:sz w:val="24"/>
+                <w:szCs w:val="20"/>
+              </w:rPr>
+            </w:pPr>
+            <w:r>
+              <w:rPr>
+                <w:rFonts w:ascii="Times New Roman" w:hAnsi="Times New Roman" w:cs="Times New Roman"/>
+                <w:sz w:val="24"/>
+                <w:szCs w:val="20"/>
+              </w:rPr>
+              <w:t>SISH_DECP</w:t>
+            </w:r>
+          </w:p>
+        </w:tc>
+        <w:tc>
+          <w:tcPr>
+            <w:tcW w:w="2255" w:type="dxa"/>
+          </w:tcPr>
+          <w:p>
+            <w:pPr>
+              <w:spacing w:before="120" w:after="120"/>
+              <w:jc w:val="center"/>
+              <w:rPr>
+                <w:rFonts w:ascii="Times New Roman" w:hAnsi="Times New Roman" w:cs="Times New Roman"/>
+                <w:sz w:val="24"/>
+                <w:szCs w:val="20"/>
+              </w:rPr>
+            </w:pPr>
+            <w:r>
+              <w:rPr>
+                <w:rFonts w:ascii="Times New Roman" w:hAnsi="Times New Roman" w:cs="Times New Roman"/>
+                <w:sz w:val="24"/>
+                <w:szCs w:val="20"/>
+              </w:rPr>
+              <w:t>Creación del documento</w:t>
+            </w:r>
+          </w:p>
+        </w:tc>
+        <w:tc>
+          <w:tcPr>
+            <w:tcW w:w="2255" w:type="dxa"/>
+          </w:tcPr>
+          <w:p>
+            <w:pPr>
+              <w:spacing w:before="120" w:after="120"/>
+              <w:jc w:val="center"/>
+              <w:rPr>
+                <w:rFonts w:ascii="Times New Roman" w:hAnsi="Times New Roman" w:cs="Times New Roman"/>
+                <w:sz w:val="24"/>
+                <w:szCs w:val="20"/>
+              </w:rPr>
+            </w:pPr>
+            <w:r>
+              <w:rPr>
+                <w:rFonts w:ascii="Times New Roman" w:hAnsi="Times New Roman" w:cs="Times New Roman"/>
+                <w:sz w:val="24"/>
+                <w:szCs w:val="20"/>
+              </w:rPr>
+              <w:t>08/12/2019</w:t>
+            </w:r>
+          </w:p>
+        </w:tc>
+        <w:tc>
+          <w:tcPr>
+            <w:tcW w:w="2255" w:type="dxa"/>
+          </w:tcPr>
+          <w:p>
+            <w:pPr>
+              <w:spacing w:before="120" w:after="120"/>
+              <w:jc w:val="center"/>
+              <w:rPr>
+                <w:rFonts w:ascii="Times New Roman" w:hAnsi="Times New Roman" w:cs="Times New Roman"/>
+                <w:sz w:val="24"/>
+                <w:szCs w:val="20"/>
+              </w:rPr>
+            </w:pPr>
+            <w:r>
+              <w:rPr>
+                <w:rFonts w:ascii="Times New Roman" w:hAnsi="Times New Roman" w:cs="Times New Roman"/>
+                <w:sz w:val="24"/>
+                <w:szCs w:val="20"/>
+              </w:rPr>
+              <w:t xml:space="preserve">Luis </w:t>
+            </w:r>
+            <w:proofErr w:type="spellStart"/>
+            <w:r>
+              <w:rPr>
+                <w:rFonts w:ascii="Times New Roman" w:hAnsi="Times New Roman" w:cs="Times New Roman"/>
+                <w:sz w:val="24"/>
+                <w:szCs w:val="20"/>
+              </w:rPr>
+              <w:t>Huayta</w:t>
+            </w:r>
+            <w:proofErr w:type="spellEnd"/>
+          </w:p>
+        </w:tc>
+      </w:tr>
+      <w:tr>
+        <w:tc>
+          <w:tcPr>
+            <w:tcW w:w="2254" w:type="dxa"/>
+          </w:tcPr>
+          <w:p>
+            <w:pPr>
+              <w:spacing w:before="120" w:after="120"/>
+              <w:jc w:val="center"/>
+              <w:rPr>
+                <w:rFonts w:ascii="Times New Roman" w:hAnsi="Times New Roman" w:cs="Times New Roman"/>
+                <w:sz w:val="24"/>
+                <w:szCs w:val="20"/>
+              </w:rPr>
+            </w:pPr>
+            <w:r>
+              <w:rPr>
+                <w:rFonts w:ascii="Times New Roman" w:hAnsi="Times New Roman" w:cs="Times New Roman"/>
+                <w:sz w:val="24"/>
+                <w:szCs w:val="20"/>
+              </w:rPr>
+              <w:t>SISH_DECP</w:t>
+            </w:r>
+          </w:p>
+        </w:tc>
+        <w:tc>
+          <w:tcPr>
+            <w:tcW w:w="2255" w:type="dxa"/>
+          </w:tcPr>
+          <w:p>
+            <w:pPr>
+              <w:spacing w:before="120" w:after="120"/>
+              <w:jc w:val="center"/>
+              <w:rPr>
+                <w:rFonts w:ascii="Times New Roman" w:hAnsi="Times New Roman" w:cs="Times New Roman"/>
+                <w:sz w:val="24"/>
+                <w:szCs w:val="20"/>
+              </w:rPr>
+            </w:pPr>
+            <w:r>
+              <w:rPr>
+                <w:rFonts w:ascii="Times New Roman" w:hAnsi="Times New Roman" w:cs="Times New Roman"/>
+                <w:sz w:val="24"/>
+                <w:szCs w:val="20"/>
+              </w:rPr>
+              <w:t>Agregando casos de prueba</w:t>
+            </w:r>
+            <w:bookmarkStart w:id="0" w:name="_GoBack"/>
+            <w:bookmarkEnd w:id="0"/>
+          </w:p>
+        </w:tc>
+        <w:tc>
+          <w:tcPr>
+            <w:tcW w:w="2255" w:type="dxa"/>
+          </w:tcPr>
+          <w:p>
+            <w:pPr>
+              <w:spacing w:before="120" w:after="120"/>
+              <w:jc w:val="center"/>
+              <w:rPr>
+                <w:rFonts w:ascii="Times New Roman" w:hAnsi="Times New Roman" w:cs="Times New Roman"/>
+                <w:sz w:val="24"/>
+                <w:szCs w:val="20"/>
+              </w:rPr>
+            </w:pPr>
+            <w:r>
+              <w:rPr>
+                <w:rFonts w:ascii="Times New Roman" w:hAnsi="Times New Roman" w:cs="Times New Roman"/>
+                <w:sz w:val="24"/>
+                <w:szCs w:val="20"/>
+              </w:rPr>
+              <w:t>08/12/2019</w:t>
+            </w:r>
+          </w:p>
+        </w:tc>
+        <w:tc>
+          <w:tcPr>
+            <w:tcW w:w="2255" w:type="dxa"/>
+          </w:tcPr>
+          <w:p>
+            <w:pPr>
+              <w:spacing w:before="120" w:after="120"/>
+              <w:jc w:val="center"/>
+              <w:rPr>
+                <w:rFonts w:ascii="Times New Roman" w:hAnsi="Times New Roman" w:cs="Times New Roman"/>
+                <w:sz w:val="24"/>
+                <w:szCs w:val="20"/>
+              </w:rPr>
+            </w:pPr>
+            <w:r>
+              <w:rPr>
+                <w:rFonts w:ascii="Times New Roman" w:hAnsi="Times New Roman" w:cs="Times New Roman"/>
+                <w:sz w:val="24"/>
+                <w:szCs w:val="20"/>
+              </w:rPr>
+              <w:t xml:space="preserve">Luis </w:t>
+            </w:r>
+            <w:proofErr w:type="spellStart"/>
+            <w:r>
+              <w:rPr>
+                <w:rFonts w:ascii="Times New Roman" w:hAnsi="Times New Roman" w:cs="Times New Roman"/>
+                <w:sz w:val="24"/>
+                <w:szCs w:val="20"/>
+              </w:rPr>
+              <w:t>Huayta</w:t>
+            </w:r>
+            <w:proofErr w:type="spellEnd"/>
+          </w:p>
+        </w:tc>
+      </w:tr>
+    </w:tbl>
+    <w:p>
+      <w:pPr>
+        <w:spacing w:before="120" w:after="120" w:line="240" w:lineRule="auto"/>
+        <w:rPr>
+          <w:i/>
+          <w:sz w:val="20"/>
+          <w:szCs w:val="20"/>
+        </w:rPr>
+      </w:pPr>
+    </w:p>
+    <w:p>
+      <w:pPr>
+        <w:spacing w:before="120" w:after="120" w:line="240" w:lineRule="auto"/>
+        <w:rPr>
+          <w:i/>
+          <w:sz w:val="20"/>
+          <w:szCs w:val="20"/>
+        </w:rPr>
+      </w:pPr>
+    </w:p>
+    <w:p>
+      <w:pPr>
+        <w:spacing w:before="120" w:after="120" w:line="240" w:lineRule="auto"/>
+        <w:rPr>
+          <w:i/>
+          <w:sz w:val="20"/>
+          <w:szCs w:val="20"/>
+        </w:rPr>
+      </w:pPr>
+    </w:p>
+    <w:p>
+      <w:pPr>
+        <w:spacing w:before="120" w:after="120" w:line="240" w:lineRule="auto"/>
+        <w:rPr>
+          <w:i/>
+          <w:sz w:val="20"/>
+          <w:szCs w:val="20"/>
+        </w:rPr>
+      </w:pPr>
+    </w:p>
+    <w:p>
+      <w:pPr>
+        <w:spacing w:before="120" w:after="120" w:line="240" w:lineRule="auto"/>
+        <w:rPr>
+          <w:i/>
+          <w:sz w:val="20"/>
+          <w:szCs w:val="20"/>
+        </w:rPr>
+      </w:pPr>
+    </w:p>
+    <w:p>
+      <w:pPr>
+        <w:spacing w:before="120" w:after="120" w:line="240" w:lineRule="auto"/>
+        <w:rPr>
+          <w:i/>
+          <w:sz w:val="20"/>
+          <w:szCs w:val="20"/>
+        </w:rPr>
+      </w:pPr>
+    </w:p>
+    <w:p>
+      <w:pPr>
+        <w:spacing w:before="120" w:after="120" w:line="240" w:lineRule="auto"/>
+        <w:rPr>
+          <w:i/>
+          <w:sz w:val="20"/>
+          <w:szCs w:val="20"/>
+        </w:rPr>
+      </w:pPr>
+    </w:p>
+    <w:p>
+      <w:pPr>
+        <w:spacing w:before="120" w:after="120" w:line="240" w:lineRule="auto"/>
+        <w:rPr>
+          <w:i/>
+          <w:sz w:val="20"/>
+          <w:szCs w:val="20"/>
+        </w:rPr>
+      </w:pPr>
+    </w:p>
+    <w:p>
+      <w:pPr>
+        <w:spacing w:before="120" w:after="120" w:line="240" w:lineRule="auto"/>
+        <w:rPr>
+          <w:i/>
+          <w:sz w:val="20"/>
+          <w:szCs w:val="20"/>
+        </w:rPr>
+      </w:pPr>
+    </w:p>
+    <w:p>
+      <w:pPr>
+        <w:spacing w:before="120" w:after="120" w:line="240" w:lineRule="auto"/>
+        <w:rPr>
+          <w:i/>
+          <w:sz w:val="20"/>
+          <w:szCs w:val="20"/>
+        </w:rPr>
+      </w:pPr>
+    </w:p>
+    <w:p>
+      <w:pPr>
+        <w:spacing w:before="120" w:after="120" w:line="240" w:lineRule="auto"/>
+        <w:rPr>
+          <w:i/>
+          <w:sz w:val="20"/>
+          <w:szCs w:val="20"/>
+        </w:rPr>
+      </w:pPr>
+    </w:p>
+    <w:p>
+      <w:pPr>
+        <w:spacing w:before="120" w:after="120" w:line="240" w:lineRule="auto"/>
+        <w:rPr>
+          <w:i/>
+          <w:sz w:val="20"/>
+          <w:szCs w:val="20"/>
+        </w:rPr>
+      </w:pPr>
+    </w:p>
+    <w:p>
+      <w:pPr>
+        <w:spacing w:before="120" w:after="120" w:line="240" w:lineRule="auto"/>
+        <w:rPr>
+          <w:i/>
+          <w:sz w:val="20"/>
+          <w:szCs w:val="20"/>
+        </w:rPr>
+      </w:pPr>
+    </w:p>
+    <w:p>
+      <w:pPr>
+        <w:spacing w:before="120" w:after="120" w:line="240" w:lineRule="auto"/>
+        <w:rPr>
+          <w:i/>
+          <w:sz w:val="20"/>
+          <w:szCs w:val="20"/>
+        </w:rPr>
+      </w:pPr>
+    </w:p>
+    <w:p>
+      <w:pPr>
+        <w:spacing w:before="120" w:after="120" w:line="240" w:lineRule="auto"/>
+        <w:rPr>
+          <w:i/>
+          <w:sz w:val="20"/>
+          <w:szCs w:val="20"/>
+        </w:rPr>
+      </w:pPr>
+    </w:p>
+    <w:p>
+      <w:pPr>
+        <w:spacing w:before="120" w:after="120" w:line="240" w:lineRule="auto"/>
+        <w:rPr>
+          <w:i/>
+          <w:sz w:val="20"/>
+          <w:szCs w:val="20"/>
+        </w:rPr>
+      </w:pPr>
+    </w:p>
+    <w:p>
+      <w:pPr>
+        <w:spacing w:before="120" w:after="120" w:line="240" w:lineRule="auto"/>
+        <w:rPr>
+          <w:i/>
+          <w:sz w:val="20"/>
+          <w:szCs w:val="20"/>
+        </w:rPr>
+      </w:pPr>
+    </w:p>
+    <w:p>
+      <w:pPr>
+        <w:spacing w:before="120" w:after="120" w:line="240" w:lineRule="auto"/>
+        <w:rPr>
+          <w:i/>
+          <w:sz w:val="20"/>
+          <w:szCs w:val="20"/>
+        </w:rPr>
+      </w:pPr>
+    </w:p>
+    <w:p>
+      <w:pPr>
+        <w:spacing w:before="120" w:after="120" w:line="240" w:lineRule="auto"/>
+        <w:rPr>
+          <w:i/>
+          <w:sz w:val="20"/>
+          <w:szCs w:val="20"/>
+        </w:rPr>
+      </w:pPr>
+    </w:p>
+    <w:p>
+      <w:pPr>
+        <w:spacing w:before="120" w:after="120" w:line="240" w:lineRule="auto"/>
+        <w:rPr>
+          <w:i/>
+          <w:sz w:val="20"/>
+          <w:szCs w:val="20"/>
+        </w:rPr>
+      </w:pPr>
+    </w:p>
+    <w:p>
+      <w:pPr>
+        <w:spacing w:before="120" w:after="120" w:line="240" w:lineRule="auto"/>
+        <w:rPr>
+          <w:i/>
+          <w:sz w:val="20"/>
+          <w:szCs w:val="20"/>
+        </w:rPr>
+      </w:pPr>
+    </w:p>
+    <w:p>
+      <w:pPr>
+        <w:spacing w:before="120" w:after="120" w:line="240" w:lineRule="auto"/>
+        <w:rPr>
+          <w:i/>
+          <w:sz w:val="20"/>
+          <w:szCs w:val="20"/>
+        </w:rPr>
+      </w:pPr>
+    </w:p>
+    <w:p>
+      <w:pPr>
+        <w:spacing w:before="120" w:after="120" w:line="240" w:lineRule="auto"/>
+        <w:rPr>
+          <w:i/>
+          <w:sz w:val="20"/>
+          <w:szCs w:val="20"/>
+        </w:rPr>
+      </w:pPr>
+    </w:p>
+    <w:p>
+      <w:pPr>
+        <w:spacing w:before="120" w:after="120" w:line="240" w:lineRule="auto"/>
+        <w:rPr>
+          <w:i/>
+          <w:sz w:val="20"/>
+          <w:szCs w:val="20"/>
+        </w:rPr>
+      </w:pPr>
+    </w:p>
+    <w:p>
+      <w:pPr>
+        <w:spacing w:before="120" w:after="120" w:line="240" w:lineRule="auto"/>
+        <w:rPr>
+          <w:i/>
+          <w:sz w:val="20"/>
+          <w:szCs w:val="20"/>
+        </w:rPr>
+      </w:pPr>
+    </w:p>
+    <w:p>
+      <w:pPr>
+        <w:spacing w:before="120" w:after="120" w:line="240" w:lineRule="auto"/>
+        <w:rPr>
+          <w:i/>
+          <w:sz w:val="20"/>
+          <w:szCs w:val="20"/>
+        </w:rPr>
+      </w:pPr>
+    </w:p>
+    <w:p>
+      <w:pPr>
+        <w:spacing w:before="120" w:after="120" w:line="240" w:lineRule="auto"/>
+        <w:rPr>
+          <w:i/>
+          <w:sz w:val="20"/>
+          <w:szCs w:val="20"/>
+        </w:rPr>
+      </w:pPr>
+    </w:p>
+    <w:p>
+      <w:pPr>
+        <w:spacing w:before="120" w:after="120" w:line="240" w:lineRule="auto"/>
+        <w:rPr>
+          <w:i/>
+          <w:sz w:val="20"/>
+          <w:szCs w:val="20"/>
+        </w:rPr>
+      </w:pPr>
+    </w:p>
+    <w:p>
+      <w:pPr>
+        <w:spacing w:before="120" w:after="120" w:line="240" w:lineRule="auto"/>
+        <w:rPr>
+          <w:i/>
+          <w:sz w:val="20"/>
+          <w:szCs w:val="20"/>
+        </w:rPr>
+      </w:pPr>
+    </w:p>
+    <w:p>
+      <w:pPr>
+        <w:spacing w:before="120" w:after="120" w:line="240" w:lineRule="auto"/>
         <w:jc w:val="center"/>
         <w:rPr>
           <w:rFonts w:ascii="Times New Roman" w:eastAsia="Times New Roman" w:hAnsi="Times New Roman" w:cs="Times New Roman"/>
@@ -3013,8 +3682,6 @@
             </w:rPr>
             <w:fldChar w:fldCharType="end"/>
           </w:r>
-          <w:bookmarkStart w:id="0" w:name="_GoBack"/>
-          <w:bookmarkEnd w:id="0"/>
         </w:p>
         <w:p>
           <w:pPr>
@@ -5452,6 +6119,7 @@
     <w:p>
       <w:pPr>
         <w:spacing w:before="120" w:after="120" w:line="240" w:lineRule="auto"/>
+        <w:ind w:left="1440"/>
         <w:rPr>
           <w:sz w:val="24"/>
           <w:szCs w:val="24"/>
@@ -5495,6 +6163,7 @@
     <w:p>
       <w:pPr>
         <w:spacing w:before="120" w:after="120" w:line="240" w:lineRule="auto"/>
+        <w:ind w:left="720" w:firstLine="720"/>
         <w:rPr>
           <w:sz w:val="24"/>
           <w:szCs w:val="24"/>
@@ -5551,6 +6220,7 @@
     <w:p>
       <w:pPr>
         <w:spacing w:before="120" w:after="120" w:line="240" w:lineRule="auto"/>
+        <w:ind w:left="1440"/>
         <w:rPr>
           <w:sz w:val="24"/>
           <w:szCs w:val="24"/>
@@ -5594,17 +6264,32 @@
     <w:p>
       <w:pPr>
         <w:spacing w:after="60" w:line="240" w:lineRule="auto"/>
-        <w:rPr>
-          <w:sz w:val="24"/>
-          <w:szCs w:val="24"/>
-        </w:rPr>
-      </w:pPr>
-      <w:r>
-        <w:rPr>
-          <w:sz w:val="24"/>
-          <w:szCs w:val="24"/>
-        </w:rPr>
-        <w:t>Se asume que el sistema está en funcionamiento, la conexión a internet estable, y que el usuario esté registrado en el sistema y haya entrado a la aplicación.</w:t>
+        <w:ind w:left="936" w:firstLine="504"/>
+        <w:rPr>
+          <w:sz w:val="24"/>
+          <w:szCs w:val="24"/>
+        </w:rPr>
+      </w:pPr>
+      <w:r>
+        <w:rPr>
+          <w:sz w:val="24"/>
+          <w:szCs w:val="24"/>
+        </w:rPr>
+        <w:t>Se asume que el sistema está en funcionamiento, la conexión a internet estable, y que el usuario esté registr</w:t>
+      </w:r>
+      <w:r>
+        <w:rPr>
+          <w:sz w:val="24"/>
+          <w:szCs w:val="24"/>
+        </w:rPr>
+        <w:t>ado en el sistema y haya ingresado</w:t>
+      </w:r>
+      <w:r>
+        <w:rPr>
+          <w:sz w:val="24"/>
+          <w:szCs w:val="24"/>
+        </w:rPr>
+        <w:t xml:space="preserve"> a la aplicación.</w:t>
       </w:r>
     </w:p>
     <w:p>
@@ -5696,6 +6381,7 @@
     <w:p>
       <w:pPr>
         <w:spacing w:before="120" w:after="120" w:line="240" w:lineRule="auto"/>
+        <w:ind w:left="1440"/>
         <w:rPr>
           <w:sz w:val="24"/>
           <w:szCs w:val="24"/>
@@ -5742,36 +6428,15 @@
           <w:sz w:val="28"/>
           <w:szCs w:val="28"/>
         </w:rPr>
-        <w:t>Pass/</w:t>
-      </w:r>
-      <w:proofErr w:type="spellStart"/>
-      <w:r>
-        <w:rPr>
-          <w:rFonts w:ascii="Arial Narrow" w:eastAsia="Arial Narrow" w:hAnsi="Arial Narrow" w:cs="Arial Narrow"/>
-          <w:b/>
-          <w:color w:val="000000"/>
-          <w:sz w:val="28"/>
-          <w:szCs w:val="28"/>
-        </w:rPr>
-        <w:t>Fail</w:t>
-      </w:r>
-      <w:proofErr w:type="spellEnd"/>
-      <w:r>
-        <w:rPr>
-          <w:rFonts w:ascii="Arial Narrow" w:eastAsia="Arial Narrow" w:hAnsi="Arial Narrow" w:cs="Arial Narrow"/>
-          <w:b/>
-          <w:color w:val="000000"/>
-          <w:sz w:val="28"/>
-          <w:szCs w:val="28"/>
-        </w:rPr>
-        <w:t xml:space="preserve"> Criterio de Aceptación/Rechazo</w:t>
-      </w:r>
-    </w:p>
-    <w:p>
-      <w:pPr>
+        <w:t>Criterio de Aceptación/Rechazo</w:t>
+      </w:r>
+    </w:p>
+    <w:p>
+      <w:pPr>
+        <w:pStyle w:val="Prrafodelista"/>
         <w:numPr>
           <w:ilvl w:val="0"/>
-          <w:numId w:val="5"/>
+          <w:numId w:val="11"/>
         </w:numPr>
         <w:spacing w:after="60" w:line="240" w:lineRule="auto"/>
         <w:rPr>
@@ -5789,9 +6454,10 @@
     </w:p>
     <w:p>
       <w:pPr>
+        <w:pStyle w:val="Prrafodelista"/>
         <w:numPr>
           <w:ilvl w:val="0"/>
-          <w:numId w:val="5"/>
+          <w:numId w:val="11"/>
         </w:numPr>
         <w:spacing w:after="60" w:line="240" w:lineRule="auto"/>
         <w:rPr>
@@ -5806,42 +6472,6 @@
         </w:rPr>
         <w:t>Se tomará como rechazo que se produzca algún error como el ingreso incorrecto del correo.</w:t>
       </w:r>
-    </w:p>
-    <w:p>
-      <w:pPr>
-        <w:spacing w:after="60" w:line="240" w:lineRule="auto"/>
-        <w:rPr>
-          <w:sz w:val="24"/>
-          <w:szCs w:val="24"/>
-        </w:rPr>
-      </w:pPr>
-    </w:p>
-    <w:p>
-      <w:pPr>
-        <w:spacing w:after="60" w:line="240" w:lineRule="auto"/>
-        <w:rPr>
-          <w:sz w:val="24"/>
-          <w:szCs w:val="24"/>
-        </w:rPr>
-      </w:pPr>
-    </w:p>
-    <w:p>
-      <w:pPr>
-        <w:spacing w:after="60" w:line="240" w:lineRule="auto"/>
-        <w:rPr>
-          <w:sz w:val="24"/>
-          <w:szCs w:val="24"/>
-        </w:rPr>
-      </w:pPr>
-    </w:p>
-    <w:p>
-      <w:pPr>
-        <w:spacing w:after="60" w:line="240" w:lineRule="auto"/>
-        <w:rPr>
-          <w:sz w:val="24"/>
-          <w:szCs w:val="24"/>
-        </w:rPr>
-      </w:pPr>
     </w:p>
     <w:p>
       <w:pPr>
@@ -6247,7 +6877,6 @@
           <w:sz w:val="28"/>
           <w:szCs w:val="28"/>
         </w:rPr>
-        <w:lastRenderedPageBreak/>
         <w:t xml:space="preserve">6.2.2   </w:t>
       </w:r>
       <w:r>
@@ -6303,6 +6932,7 @@
           <w:sz w:val="28"/>
           <w:szCs w:val="28"/>
         </w:rPr>
+        <w:lastRenderedPageBreak/>
         <w:t xml:space="preserve">6.2.3  </w:t>
       </w:r>
       <w:r>
@@ -6900,7 +7530,6 @@
                 <w:sz w:val="24"/>
                 <w:szCs w:val="24"/>
               </w:rPr>
-              <w:lastRenderedPageBreak/>
               <w:t>Caso de Prueba</w:t>
             </w:r>
           </w:p>
@@ -7050,6 +7679,7 @@
                 <w:sz w:val="24"/>
                 <w:szCs w:val="24"/>
               </w:rPr>
+              <w:lastRenderedPageBreak/>
               <w:t>1</w:t>
             </w:r>
           </w:p>
@@ -7982,7 +8612,6 @@
           <w:sz w:val="28"/>
           <w:szCs w:val="28"/>
         </w:rPr>
-        <w:lastRenderedPageBreak/>
         <w:t xml:space="preserve">6.3.3  </w:t>
       </w:r>
       <w:r>
@@ -8054,6 +8683,7 @@
           <w:sz w:val="28"/>
           <w:szCs w:val="28"/>
         </w:rPr>
+        <w:lastRenderedPageBreak/>
         <w:t xml:space="preserve">6.3.4  </w:t>
       </w:r>
       <w:r>
@@ -8750,7 +9380,6 @@
           <w:sz w:val="28"/>
           <w:szCs w:val="28"/>
         </w:rPr>
-        <w:lastRenderedPageBreak/>
         <w:t xml:space="preserve">6.4.3 </w:t>
       </w:r>
       <w:r>
@@ -8822,6 +9451,7 @@
           <w:sz w:val="28"/>
           <w:szCs w:val="28"/>
         </w:rPr>
+        <w:lastRenderedPageBreak/>
         <w:t xml:space="preserve">6.4.4 </w:t>
       </w:r>
       <w:r>
@@ -9490,7 +10120,6 @@
           <w:sz w:val="28"/>
           <w:szCs w:val="28"/>
         </w:rPr>
-        <w:lastRenderedPageBreak/>
         <w:t>6.5.3</w:t>
       </w:r>
       <w:r>
@@ -9568,6 +10197,7 @@
           <w:sz w:val="28"/>
           <w:szCs w:val="28"/>
         </w:rPr>
+        <w:lastRenderedPageBreak/>
         <w:t>6.5.4</w:t>
       </w:r>
       <w:r>
@@ -10332,7 +10962,6 @@
           <w:sz w:val="32"/>
           <w:szCs w:val="32"/>
         </w:rPr>
-        <w:lastRenderedPageBreak/>
         <w:t>6.6</w:t>
       </w:r>
       <w:r>
@@ -10426,6 +11055,7 @@
           <w:sz w:val="28"/>
           <w:szCs w:val="28"/>
         </w:rPr>
+        <w:lastRenderedPageBreak/>
         <w:t>6.6.2</w:t>
       </w:r>
       <w:r>
@@ -11120,7 +11750,6 @@
                 <w:sz w:val="20"/>
                 <w:szCs w:val="20"/>
               </w:rPr>
-              <w:lastRenderedPageBreak/>
               <w:t>Caracteristica</w:t>
             </w:r>
             <w:proofErr w:type="spellEnd"/>
@@ -11166,7 +11795,6 @@
                 <w:sz w:val="20"/>
                 <w:szCs w:val="20"/>
               </w:rPr>
-              <w:lastRenderedPageBreak/>
               <w:t>Editado satisfactoriamente</w:t>
             </w:r>
           </w:p>
@@ -11258,6 +11886,7 @@
         </w:rPr>
       </w:pPr>
       <w:r>
+        <w:lastRenderedPageBreak/>
         <w:tab/>
       </w:r>
       <w:r>
@@ -13845,7 +14474,7 @@
       <w:lvlText w:val="●"/>
       <w:lvlJc w:val="left"/>
       <w:pPr>
-        <w:ind w:left="760" w:hanging="360"/>
+        <w:ind w:left="1656" w:hanging="360"/>
       </w:pPr>
       <w:rPr>
         <w:rFonts w:ascii="Arial" w:eastAsia="Arial" w:hAnsi="Arial" w:cs="Arial"/>
@@ -13859,7 +14488,7 @@
       <w:lvlText w:val="o"/>
       <w:lvlJc w:val="left"/>
       <w:pPr>
-        <w:ind w:left="1480" w:hanging="360"/>
+        <w:ind w:left="2376" w:hanging="360"/>
       </w:pPr>
       <w:rPr>
         <w:rFonts w:ascii="Arial" w:eastAsia="Arial" w:hAnsi="Arial" w:cs="Arial"/>
@@ -13871,7 +14500,7 @@
       <w:lvlText w:val="▪"/>
       <w:lvlJc w:val="left"/>
       <w:pPr>
-        <w:ind w:left="2200" w:hanging="360"/>
+        <w:ind w:left="3096" w:hanging="360"/>
       </w:pPr>
       <w:rPr>
         <w:rFonts w:ascii="Arial" w:eastAsia="Arial" w:hAnsi="Arial" w:cs="Arial"/>
@@ -13883,7 +14512,7 @@
       <w:lvlText w:val="●"/>
       <w:lvlJc w:val="left"/>
       <w:pPr>
-        <w:ind w:left="2920" w:hanging="360"/>
+        <w:ind w:left="3816" w:hanging="360"/>
       </w:pPr>
       <w:rPr>
         <w:rFonts w:ascii="Arial" w:eastAsia="Arial" w:hAnsi="Arial" w:cs="Arial"/>
@@ -13895,7 +14524,7 @@
       <w:lvlText w:val="o"/>
       <w:lvlJc w:val="left"/>
       <w:pPr>
-        <w:ind w:left="3640" w:hanging="360"/>
+        <w:ind w:left="4536" w:hanging="360"/>
       </w:pPr>
       <w:rPr>
         <w:rFonts w:ascii="Arial" w:eastAsia="Arial" w:hAnsi="Arial" w:cs="Arial"/>
@@ -13907,7 +14536,7 @@
       <w:lvlText w:val="▪"/>
       <w:lvlJc w:val="left"/>
       <w:pPr>
-        <w:ind w:left="4360" w:hanging="360"/>
+        <w:ind w:left="5256" w:hanging="360"/>
       </w:pPr>
       <w:rPr>
         <w:rFonts w:ascii="Arial" w:eastAsia="Arial" w:hAnsi="Arial" w:cs="Arial"/>
@@ -13919,7 +14548,7 @@
       <w:lvlText w:val="●"/>
       <w:lvlJc w:val="left"/>
       <w:pPr>
-        <w:ind w:left="5080" w:hanging="360"/>
+        <w:ind w:left="5976" w:hanging="360"/>
       </w:pPr>
       <w:rPr>
         <w:rFonts w:ascii="Arial" w:eastAsia="Arial" w:hAnsi="Arial" w:cs="Arial"/>
@@ -13931,7 +14560,7 @@
       <w:lvlText w:val="o"/>
       <w:lvlJc w:val="left"/>
       <w:pPr>
-        <w:ind w:left="5800" w:hanging="360"/>
+        <w:ind w:left="6696" w:hanging="360"/>
       </w:pPr>
       <w:rPr>
         <w:rFonts w:ascii="Arial" w:eastAsia="Arial" w:hAnsi="Arial" w:cs="Arial"/>
@@ -13943,7 +14572,7 @@
       <w:lvlText w:val="▪"/>
       <w:lvlJc w:val="left"/>
       <w:pPr>
-        <w:ind w:left="6520" w:hanging="360"/>
+        <w:ind w:left="7416" w:hanging="360"/>
       </w:pPr>
       <w:rPr>
         <w:rFonts w:ascii="Arial" w:eastAsia="Arial" w:hAnsi="Arial" w:cs="Arial"/>
@@ -14177,16 +14806,16 @@
     </w:lvl>
   </w:abstractNum>
   <w:abstractNum w:abstractNumId="3">
-    <w:nsid w:val="32593100"/>
+    <w:nsid w:val="297D5E19"/>
     <w:multiLevelType w:val="hybridMultilevel"/>
-    <w:tmpl w:val="14D2381E"/>
+    <w:tmpl w:val="7EE0FFB6"/>
     <w:lvl w:ilvl="0" w:tplc="280A0001">
       <w:start w:val="1"/>
       <w:numFmt w:val="bullet"/>
       <w:lvlText w:val=""/>
       <w:lvlJc w:val="left"/>
       <w:pPr>
-        <w:ind w:left="720" w:hanging="360"/>
+        <w:ind w:left="1296" w:hanging="360"/>
       </w:pPr>
       <w:rPr>
         <w:rFonts w:ascii="Symbol" w:hAnsi="Symbol" w:hint="default"/>
@@ -14198,7 +14827,7 @@
       <w:lvlText w:val="o"/>
       <w:lvlJc w:val="left"/>
       <w:pPr>
-        <w:ind w:left="1440" w:hanging="360"/>
+        <w:ind w:left="2016" w:hanging="360"/>
       </w:pPr>
       <w:rPr>
         <w:rFonts w:ascii="Courier New" w:hAnsi="Courier New" w:cs="Courier New" w:hint="default"/>
@@ -14210,7 +14839,7 @@
       <w:lvlText w:val=""/>
       <w:lvlJc w:val="left"/>
       <w:pPr>
-        <w:ind w:left="2160" w:hanging="360"/>
+        <w:ind w:left="2736" w:hanging="360"/>
       </w:pPr>
       <w:rPr>
         <w:rFonts w:ascii="Wingdings" w:hAnsi="Wingdings" w:hint="default"/>
@@ -14222,7 +14851,7 @@
       <w:lvlText w:val=""/>
       <w:lvlJc w:val="left"/>
       <w:pPr>
-        <w:ind w:left="2880" w:hanging="360"/>
+        <w:ind w:left="3456" w:hanging="360"/>
       </w:pPr>
       <w:rPr>
         <w:rFonts w:ascii="Symbol" w:hAnsi="Symbol" w:hint="default"/>
@@ -14234,7 +14863,7 @@
       <w:lvlText w:val="o"/>
       <w:lvlJc w:val="left"/>
       <w:pPr>
-        <w:ind w:left="3600" w:hanging="360"/>
+        <w:ind w:left="4176" w:hanging="360"/>
       </w:pPr>
       <w:rPr>
         <w:rFonts w:ascii="Courier New" w:hAnsi="Courier New" w:cs="Courier New" w:hint="default"/>
@@ -14246,7 +14875,7 @@
       <w:lvlText w:val=""/>
       <w:lvlJc w:val="left"/>
       <w:pPr>
-        <w:ind w:left="4320" w:hanging="360"/>
+        <w:ind w:left="4896" w:hanging="360"/>
       </w:pPr>
       <w:rPr>
         <w:rFonts w:ascii="Wingdings" w:hAnsi="Wingdings" w:hint="default"/>
@@ -14258,7 +14887,7 @@
       <w:lvlText w:val=""/>
       <w:lvlJc w:val="left"/>
       <w:pPr>
-        <w:ind w:left="5040" w:hanging="360"/>
+        <w:ind w:left="5616" w:hanging="360"/>
       </w:pPr>
       <w:rPr>
         <w:rFonts w:ascii="Symbol" w:hAnsi="Symbol" w:hint="default"/>
@@ -14270,7 +14899,7 @@
       <w:lvlText w:val="o"/>
       <w:lvlJc w:val="left"/>
       <w:pPr>
-        <w:ind w:left="5760" w:hanging="360"/>
+        <w:ind w:left="6336" w:hanging="360"/>
       </w:pPr>
       <w:rPr>
         <w:rFonts w:ascii="Courier New" w:hAnsi="Courier New" w:cs="Courier New" w:hint="default"/>
@@ -14282,7 +14911,7 @@
       <w:lvlText w:val=""/>
       <w:lvlJc w:val="left"/>
       <w:pPr>
-        <w:ind w:left="6480" w:hanging="360"/>
+        <w:ind w:left="7056" w:hanging="360"/>
       </w:pPr>
       <w:rPr>
         <w:rFonts w:ascii="Wingdings" w:hAnsi="Wingdings" w:hint="default"/>
@@ -14290,6 +14919,119 @@
     </w:lvl>
   </w:abstractNum>
   <w:abstractNum w:abstractNumId="4">
+    <w:nsid w:val="32593100"/>
+    <w:multiLevelType w:val="hybridMultilevel"/>
+    <w:tmpl w:val="14D2381E"/>
+    <w:lvl w:ilvl="0" w:tplc="280A0001">
+      <w:start w:val="1"/>
+      <w:numFmt w:val="bullet"/>
+      <w:lvlText w:val=""/>
+      <w:lvlJc w:val="left"/>
+      <w:pPr>
+        <w:ind w:left="720" w:hanging="360"/>
+      </w:pPr>
+      <w:rPr>
+        <w:rFonts w:ascii="Symbol" w:hAnsi="Symbol" w:hint="default"/>
+      </w:rPr>
+    </w:lvl>
+    <w:lvl w:ilvl="1" w:tplc="280A0003" w:tentative="1">
+      <w:start w:val="1"/>
+      <w:numFmt w:val="bullet"/>
+      <w:lvlText w:val="o"/>
+      <w:lvlJc w:val="left"/>
+      <w:pPr>
+        <w:ind w:left="1440" w:hanging="360"/>
+      </w:pPr>
+      <w:rPr>
+        <w:rFonts w:ascii="Courier New" w:hAnsi="Courier New" w:cs="Courier New" w:hint="default"/>
+      </w:rPr>
+    </w:lvl>
+    <w:lvl w:ilvl="2" w:tplc="280A0005" w:tentative="1">
+      <w:start w:val="1"/>
+      <w:numFmt w:val="bullet"/>
+      <w:lvlText w:val=""/>
+      <w:lvlJc w:val="left"/>
+      <w:pPr>
+        <w:ind w:left="2160" w:hanging="360"/>
+      </w:pPr>
+      <w:rPr>
+        <w:rFonts w:ascii="Wingdings" w:hAnsi="Wingdings" w:hint="default"/>
+      </w:rPr>
+    </w:lvl>
+    <w:lvl w:ilvl="3" w:tplc="280A0001" w:tentative="1">
+      <w:start w:val="1"/>
+      <w:numFmt w:val="bullet"/>
+      <w:lvlText w:val=""/>
+      <w:lvlJc w:val="left"/>
+      <w:pPr>
+        <w:ind w:left="2880" w:hanging="360"/>
+      </w:pPr>
+      <w:rPr>
+        <w:rFonts w:ascii="Symbol" w:hAnsi="Symbol" w:hint="default"/>
+      </w:rPr>
+    </w:lvl>
+    <w:lvl w:ilvl="4" w:tplc="280A0003" w:tentative="1">
+      <w:start w:val="1"/>
+      <w:numFmt w:val="bullet"/>
+      <w:lvlText w:val="o"/>
+      <w:lvlJc w:val="left"/>
+      <w:pPr>
+        <w:ind w:left="3600" w:hanging="360"/>
+      </w:pPr>
+      <w:rPr>
+        <w:rFonts w:ascii="Courier New" w:hAnsi="Courier New" w:cs="Courier New" w:hint="default"/>
+      </w:rPr>
+    </w:lvl>
+    <w:lvl w:ilvl="5" w:tplc="280A0005" w:tentative="1">
+      <w:start w:val="1"/>
+      <w:numFmt w:val="bullet"/>
+      <w:lvlText w:val=""/>
+      <w:lvlJc w:val="left"/>
+      <w:pPr>
+        <w:ind w:left="4320" w:hanging="360"/>
+      </w:pPr>
+      <w:rPr>
+        <w:rFonts w:ascii="Wingdings" w:hAnsi="Wingdings" w:hint="default"/>
+      </w:rPr>
+    </w:lvl>
+    <w:lvl w:ilvl="6" w:tplc="280A0001" w:tentative="1">
+      <w:start w:val="1"/>
+      <w:numFmt w:val="bullet"/>
+      <w:lvlText w:val=""/>
+      <w:lvlJc w:val="left"/>
+      <w:pPr>
+        <w:ind w:left="5040" w:hanging="360"/>
+      </w:pPr>
+      <w:rPr>
+        <w:rFonts w:ascii="Symbol" w:hAnsi="Symbol" w:hint="default"/>
+      </w:rPr>
+    </w:lvl>
+    <w:lvl w:ilvl="7" w:tplc="280A0003" w:tentative="1">
+      <w:start w:val="1"/>
+      <w:numFmt w:val="bullet"/>
+      <w:lvlText w:val="o"/>
+      <w:lvlJc w:val="left"/>
+      <w:pPr>
+        <w:ind w:left="5760" w:hanging="360"/>
+      </w:pPr>
+      <w:rPr>
+        <w:rFonts w:ascii="Courier New" w:hAnsi="Courier New" w:cs="Courier New" w:hint="default"/>
+      </w:rPr>
+    </w:lvl>
+    <w:lvl w:ilvl="8" w:tplc="280A0005" w:tentative="1">
+      <w:start w:val="1"/>
+      <w:numFmt w:val="bullet"/>
+      <w:lvlText w:val=""/>
+      <w:lvlJc w:val="left"/>
+      <w:pPr>
+        <w:ind w:left="6480" w:hanging="360"/>
+      </w:pPr>
+      <w:rPr>
+        <w:rFonts w:ascii="Wingdings" w:hAnsi="Wingdings" w:hint="default"/>
+      </w:rPr>
+    </w:lvl>
+  </w:abstractNum>
+  <w:abstractNum w:abstractNumId="5">
     <w:nsid w:val="39BA4406"/>
     <w:multiLevelType w:val="multilevel"/>
     <w:tmpl w:val="C50019C4"/>
@@ -14402,7 +15144,7 @@
       </w:rPr>
     </w:lvl>
   </w:abstractNum>
-  <w:abstractNum w:abstractNumId="5">
+  <w:abstractNum w:abstractNumId="6">
     <w:nsid w:val="3E37048D"/>
     <w:multiLevelType w:val="multilevel"/>
     <w:tmpl w:val="8BCCA712"/>
@@ -14515,7 +15257,7 @@
       </w:rPr>
     </w:lvl>
   </w:abstractNum>
-  <w:abstractNum w:abstractNumId="6">
+  <w:abstractNum w:abstractNumId="7">
     <w:nsid w:val="51D172A6"/>
     <w:multiLevelType w:val="multilevel"/>
     <w:tmpl w:val="3F6A168C"/>
@@ -14628,7 +15370,7 @@
       </w:rPr>
     </w:lvl>
   </w:abstractNum>
-  <w:abstractNum w:abstractNumId="7">
+  <w:abstractNum w:abstractNumId="8">
     <w:nsid w:val="55FC5F6E"/>
     <w:multiLevelType w:val="hybridMultilevel"/>
     <w:tmpl w:val="988A9394"/>
@@ -14741,7 +15483,7 @@
       </w:rPr>
     </w:lvl>
   </w:abstractNum>
-  <w:abstractNum w:abstractNumId="8">
+  <w:abstractNum w:abstractNumId="9">
     <w:nsid w:val="6FC07841"/>
     <w:multiLevelType w:val="multilevel"/>
     <w:tmpl w:val="52F02492"/>
@@ -14891,7 +15633,7 @@
       </w:rPr>
     </w:lvl>
   </w:abstractNum>
-  <w:abstractNum w:abstractNumId="9">
+  <w:abstractNum w:abstractNumId="10">
     <w:nsid w:val="7ED17DDF"/>
     <w:multiLevelType w:val="multilevel"/>
     <w:tmpl w:val="67F0021E"/>
@@ -15005,16 +15747,16 @@
     </w:lvl>
   </w:abstractNum>
   <w:num w:numId="1">
-    <w:abstractNumId w:val="4"/>
+    <w:abstractNumId w:val="5"/>
   </w:num>
   <w:num w:numId="2">
-    <w:abstractNumId w:val="8"/>
+    <w:abstractNumId w:val="9"/>
   </w:num>
   <w:num w:numId="3">
     <w:abstractNumId w:val="1"/>
   </w:num>
   <w:num w:numId="4">
-    <w:abstractNumId w:val="6"/>
+    <w:abstractNumId w:val="7"/>
   </w:num>
   <w:num w:numId="5">
     <w:abstractNumId w:val="2"/>
@@ -15023,16 +15765,19 @@
     <w:abstractNumId w:val="0"/>
   </w:num>
   <w:num w:numId="7">
-    <w:abstractNumId w:val="9"/>
+    <w:abstractNumId w:val="10"/>
   </w:num>
   <w:num w:numId="8">
-    <w:abstractNumId w:val="5"/>
+    <w:abstractNumId w:val="6"/>
   </w:num>
   <w:num w:numId="9">
-    <w:abstractNumId w:val="3"/>
+    <w:abstractNumId w:val="4"/>
   </w:num>
   <w:num w:numId="10">
-    <w:abstractNumId w:val="7"/>
+    <w:abstractNumId w:val="8"/>
+  </w:num>
+  <w:num w:numId="11">
+    <w:abstractNumId w:val="3"/>
   </w:num>
 </w:numbering>
 </file>
@@ -15760,6 +16505,32 @@
       <w:contextualSpacing/>
     </w:pPr>
   </w:style>
+  <w:style w:type="table" w:styleId="Tablaconcuadrcula">
+    <w:name w:val="Table Grid"/>
+    <w:basedOn w:val="Tablanormal"/>
+    <w:uiPriority w:val="39"/>
+    <w:rsid w:val="00E72664"/>
+    <w:pPr>
+      <w:spacing w:line="240" w:lineRule="auto"/>
+    </w:pPr>
+    <w:tblPr>
+      <w:tblInd w:w="0" w:type="dxa"/>
+      <w:tblBorders>
+        <w:top w:val="single" w:sz="4" w:space="0" w:color="auto"/>
+        <w:left w:val="single" w:sz="4" w:space="0" w:color="auto"/>
+        <w:bottom w:val="single" w:sz="4" w:space="0" w:color="auto"/>
+        <w:right w:val="single" w:sz="4" w:space="0" w:color="auto"/>
+        <w:insideH w:val="single" w:sz="4" w:space="0" w:color="auto"/>
+        <w:insideV w:val="single" w:sz="4" w:space="0" w:color="auto"/>
+      </w:tblBorders>
+      <w:tblCellMar>
+        <w:top w:w="0" w:type="dxa"/>
+        <w:left w:w="108" w:type="dxa"/>
+        <w:bottom w:w="0" w:type="dxa"/>
+        <w:right w:w="108" w:type="dxa"/>
+      </w:tblCellMar>
+    </w:tblPr>
+  </w:style>
 </w:styles>
 </file>
 

</xml_diff>

<commit_message>
Cambiando la versión del documento de especificación de casos de prueba
</commit_message>
<xml_diff>
--- a/Desarrollo/SISH/Pruebas/SISH_DECP.docx
+++ b/Desarrollo/SISH/Pruebas/SISH_DECP.docx
@@ -175,7 +175,7 @@
           <w:sz w:val="24"/>
           <w:szCs w:val="24"/>
         </w:rPr>
-        <w:t>Versión 1.1</w:t>
+        <w:t>Versión 1.2</w:t>
       </w:r>
     </w:p>
     <w:p>
@@ -289,6 +289,8 @@
           <w:szCs w:val="20"/>
         </w:rPr>
       </w:pPr>
+      <w:bookmarkStart w:id="0" w:name="_GoBack"/>
+      <w:bookmarkEnd w:id="0"/>
     </w:p>
     <w:p>
       <w:pPr>
@@ -347,7 +349,7 @@
                 <w:sz w:val="24"/>
                 <w:szCs w:val="20"/>
               </w:rPr>
-              <w:t>Fuente</w:t>
+              <w:t>Versión</w:t>
             </w:r>
           </w:p>
         </w:tc>
@@ -451,7 +453,7 @@
                 <w:sz w:val="24"/>
                 <w:szCs w:val="20"/>
               </w:rPr>
-              <w:t>SISH_DECP</w:t>
+              <w:t>1.0</w:t>
             </w:r>
           </w:p>
         </w:tc>
@@ -559,7 +561,7 @@
                 <w:sz w:val="24"/>
                 <w:szCs w:val="20"/>
               </w:rPr>
-              <w:t>SISH_DECP</w:t>
+              <w:t>1.1</w:t>
             </w:r>
           </w:p>
         </w:tc>
@@ -585,8 +587,6 @@
               </w:rPr>
               <w:t>Agregando casos de prueba</w:t>
             </w:r>
-            <w:bookmarkStart w:id="0" w:name="_GoBack"/>
-            <w:bookmarkEnd w:id="0"/>
           </w:p>
         </w:tc>
         <w:tc>
@@ -648,6 +648,114 @@
           </w:p>
         </w:tc>
       </w:tr>
+      <w:tr>
+        <w:tc>
+          <w:tcPr>
+            <w:tcW w:w="2254" w:type="dxa"/>
+          </w:tcPr>
+          <w:p>
+            <w:pPr>
+              <w:spacing w:before="120" w:after="120"/>
+              <w:jc w:val="center"/>
+              <w:rPr>
+                <w:rFonts w:ascii="Times New Roman" w:hAnsi="Times New Roman" w:cs="Times New Roman"/>
+                <w:sz w:val="24"/>
+                <w:szCs w:val="20"/>
+              </w:rPr>
+            </w:pPr>
+            <w:r>
+              <w:rPr>
+                <w:rFonts w:ascii="Times New Roman" w:hAnsi="Times New Roman" w:cs="Times New Roman"/>
+                <w:sz w:val="24"/>
+                <w:szCs w:val="20"/>
+              </w:rPr>
+              <w:t>1.2</w:t>
+            </w:r>
+          </w:p>
+        </w:tc>
+        <w:tc>
+          <w:tcPr>
+            <w:tcW w:w="2255" w:type="dxa"/>
+          </w:tcPr>
+          <w:p>
+            <w:pPr>
+              <w:spacing w:before="120" w:after="120"/>
+              <w:jc w:val="center"/>
+              <w:rPr>
+                <w:rFonts w:ascii="Times New Roman" w:hAnsi="Times New Roman" w:cs="Times New Roman"/>
+                <w:sz w:val="24"/>
+                <w:szCs w:val="20"/>
+              </w:rPr>
+            </w:pPr>
+            <w:r>
+              <w:rPr>
+                <w:rFonts w:ascii="Times New Roman" w:hAnsi="Times New Roman" w:cs="Times New Roman"/>
+                <w:sz w:val="24"/>
+                <w:szCs w:val="20"/>
+              </w:rPr>
+              <w:t>Corrigiendo el documento</w:t>
+            </w:r>
+          </w:p>
+        </w:tc>
+        <w:tc>
+          <w:tcPr>
+            <w:tcW w:w="2255" w:type="dxa"/>
+          </w:tcPr>
+          <w:p>
+            <w:pPr>
+              <w:spacing w:before="120" w:after="120"/>
+              <w:jc w:val="center"/>
+              <w:rPr>
+                <w:rFonts w:ascii="Times New Roman" w:hAnsi="Times New Roman" w:cs="Times New Roman"/>
+                <w:sz w:val="24"/>
+                <w:szCs w:val="20"/>
+              </w:rPr>
+            </w:pPr>
+            <w:r>
+              <w:rPr>
+                <w:rFonts w:ascii="Times New Roman" w:hAnsi="Times New Roman" w:cs="Times New Roman"/>
+                <w:sz w:val="24"/>
+                <w:szCs w:val="20"/>
+              </w:rPr>
+              <w:t>08/12/2019</w:t>
+            </w:r>
+          </w:p>
+        </w:tc>
+        <w:tc>
+          <w:tcPr>
+            <w:tcW w:w="2255" w:type="dxa"/>
+          </w:tcPr>
+          <w:p>
+            <w:pPr>
+              <w:spacing w:before="120" w:after="120"/>
+              <w:jc w:val="center"/>
+              <w:rPr>
+                <w:rFonts w:ascii="Times New Roman" w:hAnsi="Times New Roman" w:cs="Times New Roman"/>
+                <w:sz w:val="24"/>
+                <w:szCs w:val="20"/>
+              </w:rPr>
+            </w:pPr>
+            <w:r>
+              <w:rPr>
+                <w:rFonts w:ascii="Times New Roman" w:hAnsi="Times New Roman" w:cs="Times New Roman"/>
+                <w:sz w:val="24"/>
+                <w:szCs w:val="20"/>
+              </w:rPr>
+              <w:t xml:space="preserve">Luis </w:t>
+            </w:r>
+            <w:proofErr w:type="spellStart"/>
+            <w:r>
+              <w:rPr>
+                <w:rFonts w:ascii="Times New Roman" w:hAnsi="Times New Roman" w:cs="Times New Roman"/>
+                <w:sz w:val="24"/>
+                <w:szCs w:val="20"/>
+              </w:rPr>
+              <w:t>Huayta</w:t>
+            </w:r>
+            <w:proofErr w:type="spellEnd"/>
+          </w:p>
+        </w:tc>
+      </w:tr>
     </w:tbl>
     <w:p>
       <w:pPr>
@@ -955,7 +1063,6 @@
           <w:sz w:val="36"/>
           <w:szCs w:val="36"/>
         </w:rPr>
-        <w:lastRenderedPageBreak/>
         <w:t>Tabla de contenido</w:t>
       </w:r>
     </w:p>
@@ -967,6 +1074,7 @@
           <w:docPartUnique/>
         </w:docPartObj>
       </w:sdtPr>
+      <w:sdtEndPr/>
       <w:sdtContent>
         <w:p>
           <w:pPr>
@@ -14252,7 +14360,7 @@
               <w:sz w:val="20"/>
               <w:szCs w:val="20"/>
             </w:rPr>
-            <w:t>0</w:t>
+            <w:t>2</w:t>
           </w:r>
         </w:p>
       </w:tc>

</xml_diff>